<commit_message>
EU-47 changed template full_name output via dot notation, some cleaning actions in service/handlers
</commit_message>
<xml_diff>
--- a/apps/templates/hostel_booking_template.docx
+++ b/apps/templates/hostel_booking_template.docx
@@ -12,26 +12,10 @@
         <w:spacing w:lineRule="auto" w:line="240" w:before="0" w:after="0"/>
         <w:ind w:left="5245" w:hanging="0"/>
         <w:rPr>
-          <w:i/>
-          <w:i/>
-          <w:sz w:val="24"/>
-          <w:szCs w:val="24"/>
-          <w:lang w:val="uk-UA"/>
-        </w:rPr>
-      </w:pPr>
-      <w:r>
-        <w:rPr>
-          <w:i/>
-          <w:sz w:val="24"/>
-          <w:szCs w:val="24"/>
-          <w:lang w:val="uk-UA"/>
-        </w:rPr>
-        <w:t xml:space="preserve">Ректорові </w:t>
-      </w:r>
-      <w:r>
-        <w:rPr>
           <w:rFonts w:ascii="SFMono-Regular;Menlo;Monaco;Consolas;Liberation Mono;Courier New;Courier;monospace" w:hAnsi="SFMono-Regular;Menlo;Monaco;Consolas;Liberation Mono;Courier New;Courier;monospace"/>
           <w:b w:val="false"/>
+          <w:b w:val="false"/>
+          <w:i/>
           <w:i/>
           <w:caps w:val="false"/>
           <w:smallCaps w:val="false"/>
@@ -41,6 +25,29 @@
           <w:szCs w:val="24"/>
           <w:lang w:val="uk-UA"/>
         </w:rPr>
+      </w:pPr>
+      <w:r>
+        <w:rPr>
+          <w:i/>
+          <w:sz w:val="24"/>
+          <w:szCs w:val="24"/>
+          <w:lang w:val="uk-UA"/>
+        </w:rPr>
+        <w:t xml:space="preserve">Ректорові </w:t>
+      </w:r>
+      <w:r>
+        <w:rPr>
+          <w:rFonts w:ascii="SFMono-Regular;Menlo;Monaco;Consolas;Liberation Mono;Courier New;Courier;monospace" w:hAnsi="SFMono-Regular;Menlo;Monaco;Consolas;Liberation Mono;Courier New;Courier;monospace"/>
+          <w:b w:val="false"/>
+          <w:i/>
+          <w:caps w:val="false"/>
+          <w:smallCaps w:val="false"/>
+          <w:color w:val="404040"/>
+          <w:spacing w:val="0"/>
+          <w:sz w:val="24"/>
+          <w:szCs w:val="24"/>
+          <w:lang w:val="uk-UA"/>
+        </w:rPr>
         <w:t>{{ short_university_name }}</w:t>
       </w:r>
     </w:p>
@@ -53,9 +60,11 @@
         </w:tabs>
         <w:spacing w:lineRule="auto" w:line="240" w:before="0" w:after="0"/>
         <w:ind w:left="5245" w:hanging="0"/>
-        <w:rPr>
-          <w:rFonts w:ascii="Calibri" w:hAnsi="Calibri" w:eastAsia="Calibri" w:cs="Arial" w:asciiTheme="minorHAnsi" w:cstheme="minorBidi" w:eastAsiaTheme="minorHAnsi" w:hAnsiTheme="minorHAnsi"/>
-          <w:i/>
+        <w:rPr/>
+      </w:pPr>
+      <w:r>
+        <w:rPr>
+          <w:rFonts w:eastAsia="Calibri" w:cs="Arial" w:cstheme="minorBidi" w:eastAsiaTheme="minorHAnsi"/>
           <w:i/>
           <w:color w:val="auto"/>
           <w:kern w:val="0"/>
@@ -63,7 +72,8 @@
           <w:szCs w:val="24"/>
           <w:lang w:val="uk-UA" w:eastAsia="en-US" w:bidi="ar-SA"/>
         </w:rPr>
-      </w:pPr>
+        <w:t>{{ rector_full_name.</w:t>
+      </w:r>
       <w:r>
         <w:rPr>
           <w:rFonts w:eastAsia="Calibri" w:cs="Arial" w:cstheme="minorBidi" w:eastAsiaTheme="minorHAnsi"/>
@@ -72,9 +82,33 @@
           <w:kern w:val="0"/>
           <w:sz w:val="24"/>
           <w:szCs w:val="24"/>
+          <w:lang w:val="en-US" w:eastAsia="en-US" w:bidi="ar-SA"/>
+        </w:rPr>
+        <w:t xml:space="preserve">last_name </w:t>
+      </w:r>
+      <w:r>
+        <w:rPr>
+          <w:rFonts w:eastAsia="Calibri" w:cs="Arial" w:cstheme="minorBidi" w:eastAsiaTheme="minorHAnsi"/>
+          <w:i/>
+          <w:color w:val="auto"/>
+          <w:kern w:val="0"/>
+          <w:sz w:val="24"/>
+          <w:szCs w:val="24"/>
           <w:lang w:val="uk-UA" w:eastAsia="en-US" w:bidi="ar-SA"/>
         </w:rPr>
-        <w:t>{{ rector_full_name }}</w:t>
+        <w:t>}</w:t>
+      </w:r>
+      <w:r>
+        <w:rPr>
+          <w:rFonts w:eastAsia="Calibri" w:cs="Arial" w:cstheme="minorBidi" w:eastAsiaTheme="minorHAnsi"/>
+          <w:i/>
+          <w:color w:val="auto"/>
+          <w:kern w:val="0"/>
+          <w:sz w:val="24"/>
+          <w:szCs w:val="24"/>
+          <w:lang w:val="en-US" w:eastAsia="en-US" w:bidi="ar-SA"/>
+        </w:rPr>
+        <w:t>} {{ rector_full_name.first_name }} {{ rector_full_name.middle_name }}</w:t>
       </w:r>
     </w:p>
     <w:p>
@@ -100,25 +134,7 @@
           <w:szCs w:val="24"/>
           <w:lang w:val="uk-UA"/>
         </w:rPr>
-        <w:t>студент</w:t>
-      </w:r>
-      <w:r>
-        <w:rPr>
-          <w:i/>
-          <w:sz w:val="24"/>
-          <w:szCs w:val="24"/>
-          <w:lang w:val="uk-UA"/>
-        </w:rPr>
-        <w:t>{% if gender == “M” %}а{% else %}ки{%endif%}</w:t>
-      </w:r>
-      <w:r>
-        <w:rPr>
-          <w:i/>
-          <w:sz w:val="24"/>
-          <w:szCs w:val="24"/>
-          <w:lang w:val="uk-UA"/>
-        </w:rPr>
-        <w:t xml:space="preserve"> факультету</w:t>
+        <w:t>студент{% if gender == “M” %}а{% else %}ки{%endif%} факультету</w:t>
       </w:r>
     </w:p>
     <w:p>
@@ -157,23 +173,76 @@
         </w:tabs>
         <w:spacing w:lineRule="auto" w:line="240" w:before="0" w:after="0"/>
         <w:ind w:left="5245" w:hanging="0"/>
-        <w:rPr>
-          <w:i/>
-          <w:i/>
-          <w:sz w:val="24"/>
-          <w:szCs w:val="24"/>
-          <w:lang w:val="uk-UA"/>
-        </w:rPr>
-      </w:pPr>
-      <w:r>
-        <w:rPr>
-          <w:i/>
-          <w:sz w:val="24"/>
-          <w:szCs w:val="24"/>
-          <w:lang w:val="uk-UA"/>
-        </w:rPr>
-        <w:t>за спеціальністю {{ speciality_code }}{{ speciality_name }} {{ full_name }}</w:t>
-      </w:r>
+        <w:rPr/>
+      </w:pPr>
+      <w:r>
+        <w:rPr>
+          <w:i/>
+          <w:sz w:val="24"/>
+          <w:szCs w:val="24"/>
+          <w:lang w:val="uk-UA"/>
+        </w:rPr>
+        <w:t>за спеціальністю {{ speciality_code }} {{ speciality_name }}</w:t>
+      </w:r>
+    </w:p>
+    <w:p>
+      <w:pPr>
+        <w:pStyle w:val="Normal"/>
+        <w:tabs>
+          <w:tab w:val="clear" w:pos="708"/>
+          <w:tab w:val="left" w:pos="5103" w:leader="none"/>
+        </w:tabs>
+        <w:spacing w:lineRule="auto" w:line="240" w:before="0" w:after="0"/>
+        <w:ind w:left="5245" w:hanging="0"/>
+        <w:rPr/>
+      </w:pPr>
+      <w:bookmarkStart w:id="0" w:name="__DdeLink__68_1115683648"/>
+      <w:r>
+        <w:rPr>
+          <w:i/>
+          <w:sz w:val="24"/>
+          <w:szCs w:val="24"/>
+          <w:lang w:val="en-US"/>
+        </w:rPr>
+        <w:t>{</w:t>
+      </w:r>
+      <w:r>
+        <w:rPr>
+          <w:i/>
+          <w:sz w:val="24"/>
+          <w:szCs w:val="24"/>
+          <w:lang w:val="uk-UA"/>
+        </w:rPr>
+        <w:t>{ full_name.</w:t>
+      </w:r>
+      <w:r>
+        <w:rPr>
+          <w:i/>
+          <w:sz w:val="24"/>
+          <w:szCs w:val="24"/>
+          <w:lang w:val="en-US"/>
+        </w:rPr>
+        <w:t>last_name</w:t>
+      </w:r>
+      <w:r>
+        <w:rPr>
+          <w:i/>
+          <w:sz w:val="24"/>
+          <w:szCs w:val="24"/>
+          <w:lang w:val="uk-UA"/>
+        </w:rPr>
+        <w:t xml:space="preserve"> }} </w:t>
+      </w:r>
+      <w:r>
+        <w:rPr>
+          <w:i/>
+          <w:sz w:val="24"/>
+          <w:szCs w:val="24"/>
+          <w:lang w:val="en-US"/>
+        </w:rPr>
+        <w:t>{{ full_name.first_name }} {{ full_name.middle_name }}</w:t>
+      </w:r>
+      <w:bookmarkEnd w:id="0"/>
     </w:p>
     <w:p>
       <w:pPr>
@@ -293,12 +362,12 @@
               <wp:anchor behindDoc="0" distT="0" distB="0" distL="0" distR="0" simplePos="0" locked="0" layoutInCell="1" allowOverlap="1" relativeHeight="2" wp14:anchorId="645B9562">
                 <wp:simplePos x="0" y="0"/>
                 <wp:positionH relativeFrom="column">
-                  <wp:posOffset>5096510</wp:posOffset>
+                  <wp:posOffset>5095240</wp:posOffset>
                 </wp:positionH>
                 <wp:positionV relativeFrom="paragraph">
-                  <wp:posOffset>29845</wp:posOffset>
+                  <wp:posOffset>20320</wp:posOffset>
                 </wp:positionV>
-                <wp:extent cx="2056130" cy="328295"/>
+                <wp:extent cx="2059305" cy="331470"/>
                 <wp:effectExtent l="6667" t="0" r="10478" b="10477"/>
                 <wp:wrapNone/>
                 <wp:docPr id="1" name="Поле 9"/>
@@ -309,7 +378,7 @@
                       <wps:spPr>
                         <a:xfrm rot="16200000">
                           <a:off x="0" y="0"/>
-                          <a:ext cx="2055600" cy="327600"/>
+                          <a:ext cx="2058840" cy="330840"/>
                         </a:xfrm>
                         <a:prstGeom prst="rect">
                           <a:avLst/>
@@ -337,9 +406,7 @@
                               <w:pStyle w:val="FrameContents"/>
                               <w:spacing w:before="0" w:after="200"/>
                               <w:rPr>
-                                <w:i/>
-                                <w:i/>
-                                <w:lang w:val="uk-UA"/>
+                                <w:color w:val="000000"/>
                               </w:rPr>
                             </w:pPr>
                             <w:r>
@@ -361,7 +428,7 @@
           </mc:Choice>
           <mc:Fallback>
             <w:pict>
-              <v:rect id="shape_0" ID="Поле 9" fillcolor="white" stroked="t" style="position:absolute;margin-left:401.35pt;margin-top:2.35pt;width:161.8pt;height:25.75pt;rotation:270" wp14:anchorId="645B9562">
+              <v:rect id="shape_0" ID="Поле 9" fillcolor="white" stroked="t" style="position:absolute;margin-left:401.25pt;margin-top:1.6pt;width:162.05pt;height:26pt;rotation:270" wp14:anchorId="645B9562">
                 <w10:wrap type="none"/>
                 <v:fill o:detectmouseclick="t" type="solid" color2="black"/>
                 <v:stroke color="white" weight="6480" joinstyle="round" endcap="flat"/>
@@ -372,9 +439,7 @@
                         <w:pStyle w:val="FrameContents"/>
                         <w:spacing w:before="0" w:after="200"/>
                         <w:rPr>
-                          <w:i/>
-                          <w:i/>
-                          <w:lang w:val="uk-UA"/>
+                          <w:color w:val="000000"/>
                         </w:rPr>
                       </w:pPr>
                       <w:r>
@@ -400,7 +465,7 @@
                 <wp:positionV relativeFrom="paragraph">
                   <wp:posOffset>201930</wp:posOffset>
                 </wp:positionV>
-                <wp:extent cx="545465" cy="344805"/>
+                <wp:extent cx="548640" cy="353060"/>
                 <wp:effectExtent l="10795" t="11430" r="8255" b="5715"/>
                 <wp:wrapNone/>
                 <wp:docPr id="3" name="Поле 8"/>
@@ -411,7 +476,7 @@
                       <wps:spPr>
                         <a:xfrm>
                           <a:off x="0" y="0"/>
-                          <a:ext cx="544680" cy="344160"/>
+                          <a:ext cx="547920" cy="352440"/>
                         </a:xfrm>
                         <a:prstGeom prst="rect">
                           <a:avLst/>
@@ -439,7 +504,7 @@
                               <w:pStyle w:val="FrameContents"/>
                               <w:spacing w:before="0" w:after="200"/>
                               <w:rPr>
-                                <w:lang w:val="uk-UA"/>
+                                <w:color w:val="000000"/>
                               </w:rPr>
                             </w:pPr>
                             <w:r>
@@ -461,7 +526,7 @@
           </mc:Choice>
           <mc:Fallback>
             <w:pict>
-              <v:rect id="shape_0" ID="Поле 8" fillcolor="white" stroked="t" style="position:absolute;margin-left:-60.65pt;margin-top:15.9pt;width:42.85pt;height:27.05pt" wp14:anchorId="738CF2AA">
+              <v:rect id="shape_0" ID="Поле 8" fillcolor="white" stroked="t" style="position:absolute;margin-left:-60.65pt;margin-top:15.9pt;width:43.1pt;height:27.7pt" wp14:anchorId="738CF2AA">
                 <w10:wrap type="none"/>
                 <v:fill o:detectmouseclick="t" type="solid" color2="black"/>
                 <v:stroke color="white" weight="9360" joinstyle="miter" endcap="flat"/>
@@ -472,7 +537,7 @@
                         <w:pStyle w:val="FrameContents"/>
                         <w:spacing w:before="0" w:after="200"/>
                         <w:rPr>
-                          <w:lang w:val="uk-UA"/>
+                          <w:color w:val="000000"/>
                         </w:rPr>
                       </w:pPr>
                       <w:r>
@@ -536,7 +601,7 @@
     </w:p>
     <w:p>
       <w:pPr>
-        <w:pStyle w:val="Style14"/>
+        <w:pStyle w:val="Style19"/>
         <w:ind w:firstLine="1134"/>
         <w:jc w:val="both"/>
         <w:rPr>
@@ -604,7 +669,7 @@
     </w:p>
     <w:p>
       <w:pPr>
-        <w:pStyle w:val="Style14"/>
+        <w:pStyle w:val="Style19"/>
         <w:ind w:firstLine="900"/>
         <w:jc w:val="both"/>
         <w:rPr>
@@ -651,7 +716,7 @@
     </w:p>
     <w:p>
       <w:pPr>
-        <w:pStyle w:val="Style14"/>
+        <w:pStyle w:val="Style19"/>
         <w:ind w:firstLine="900"/>
         <w:jc w:val="both"/>
         <w:rPr>
@@ -714,22 +779,81 @@
         <w:spacing w:lineRule="auto" w:line="240" w:before="0" w:after="0"/>
         <w:ind w:firstLine="425"/>
         <w:jc w:val="both"/>
-        <w:rPr>
-          <w:i/>
-          <w:i/>
-          <w:sz w:val="24"/>
-          <w:szCs w:val="24"/>
-          <w:lang w:val="uk-UA"/>
-        </w:rPr>
-      </w:pPr>
-      <w:r>
-        <w:rPr>
-          <w:i/>
-          <w:sz w:val="24"/>
-          <w:szCs w:val="24"/>
-          <w:lang w:val="uk-UA"/>
-        </w:rPr>
-        <w:t>Дата {{ date_today }}                                             {{ full_name }}</w:t>
+        <w:rPr/>
+      </w:pPr>
+      <w:r>
+        <w:rPr>
+          <w:i/>
+          <w:sz w:val="24"/>
+          <w:szCs w:val="24"/>
+          <w:lang w:val="uk-UA"/>
+        </w:rPr>
+        <w:t xml:space="preserve">Дата {{ date_today }}                               </w:t>
+        <w:tab/>
+        <w:tab/>
+      </w:r>
+      <w:r>
+        <w:rPr>
+          <w:i/>
+          <w:sz w:val="24"/>
+          <w:szCs w:val="24"/>
+          <w:lang w:val="en-US"/>
+        </w:rPr>
+        <w:t>{</w:t>
+      </w:r>
+      <w:r>
+        <w:rPr>
+          <w:i/>
+          <w:sz w:val="24"/>
+          <w:szCs w:val="24"/>
+          <w:lang w:val="uk-UA"/>
+        </w:rPr>
+        <w:t>{ full_name.</w:t>
+      </w:r>
+      <w:r>
+        <w:rPr>
+          <w:i/>
+          <w:sz w:val="24"/>
+          <w:szCs w:val="24"/>
+          <w:lang w:val="en-US"/>
+        </w:rPr>
+        <w:t>last_name</w:t>
+      </w:r>
+      <w:r>
+        <w:rPr>
+          <w:i/>
+          <w:sz w:val="24"/>
+          <w:szCs w:val="24"/>
+          <w:lang w:val="uk-UA"/>
+        </w:rPr>
+        <w:t xml:space="preserve"> }} </w:t>
+      </w:r>
+      <w:r>
+        <w:rPr>
+          <w:i/>
+          <w:sz w:val="24"/>
+          <w:szCs w:val="24"/>
+          <w:lang w:val="en-US"/>
+        </w:rPr>
+        <w:t>{{ full_name.first_name }} {{ full_name.middle_name }}</w:t>
+      </w:r>
+    </w:p>
+    <w:p>
+      <w:pPr>
+        <w:pStyle w:val="Normal"/>
+        <w:spacing w:lineRule="auto" w:line="240" w:before="0" w:after="0"/>
+        <w:ind w:firstLine="425"/>
+        <w:jc w:val="both"/>
+        <w:rPr>
+          <w:i/>
+          <w:i/>
+          <w:sz w:val="24"/>
+          <w:szCs w:val="24"/>
+          <w:lang w:val="en-US"/>
+        </w:rPr>
+      </w:pPr>
+      <w:r>
+        <w:rPr/>
       </w:r>
     </w:p>
     <w:p>
@@ -769,9 +893,7 @@
       </w:rPr>
     </w:rPrDefault>
     <w:pPrDefault>
-      <w:pPr>
-        <w:suppressAutoHyphens w:val="true"/>
-      </w:pPr>
+      <w:pPr/>
     </w:pPrDefault>
   </w:docDefaults>
   <w:latentStyles w:defLockedState="0" w:defUIPriority="99" w:defSemiHidden="1" w:defUnhideWhenUsed="1" w:defQFormat="0" w:count="267">
@@ -941,10 +1063,10 @@
     <w:qFormat/>
     <w:rPr/>
   </w:style>
-  <w:style w:type="paragraph" w:styleId="Heading">
-    <w:name w:val="Heading"/>
+  <w:style w:type="paragraph" w:styleId="Style14">
+    <w:name w:val="Заголовок"/>
     <w:basedOn w:val="Normal"/>
-    <w:next w:val="TextBody"/>
+    <w:next w:val="Style15"/>
     <w:qFormat/>
     <w:pPr>
       <w:keepNext w:val="true"/>
@@ -956,7 +1078,7 @@
       <w:szCs w:val="28"/>
     </w:rPr>
   </w:style>
-  <w:style w:type="paragraph" w:styleId="TextBody">
+  <w:style w:type="paragraph" w:styleId="Style15">
     <w:name w:val="Body Text"/>
     <w:basedOn w:val="Normal"/>
     <w:pPr>
@@ -964,15 +1086,15 @@
     </w:pPr>
     <w:rPr/>
   </w:style>
-  <w:style w:type="paragraph" w:styleId="List">
+  <w:style w:type="paragraph" w:styleId="Style16">
     <w:name w:val="List"/>
-    <w:basedOn w:val="TextBody"/>
+    <w:basedOn w:val="Style15"/>
     <w:pPr/>
     <w:rPr>
       <w:rFonts w:ascii="Times New Roman" w:hAnsi="Times New Roman" w:cs="Lohit Devanagari"/>
     </w:rPr>
   </w:style>
-  <w:style w:type="paragraph" w:styleId="Caption">
+  <w:style w:type="paragraph" w:styleId="Style17">
     <w:name w:val="Caption"/>
     <w:basedOn w:val="Normal"/>
     <w:qFormat/>
@@ -988,8 +1110,8 @@
       <w:szCs w:val="24"/>
     </w:rPr>
   </w:style>
-  <w:style w:type="paragraph" w:styleId="Index">
-    <w:name w:val="Index"/>
+  <w:style w:type="paragraph" w:styleId="Style18">
+    <w:name w:val="Указатель"/>
     <w:basedOn w:val="Normal"/>
     <w:qFormat/>
     <w:pPr>
@@ -999,7 +1121,7 @@
       <w:rFonts w:ascii="Times New Roman" w:hAnsi="Times New Roman" w:cs="Lohit Devanagari"/>
     </w:rPr>
   </w:style>
-  <w:style w:type="paragraph" w:styleId="Style14" w:customStyle="1">
+  <w:style w:type="paragraph" w:styleId="Style19" w:customStyle="1">
     <w:name w:val="Стиль"/>
     <w:qFormat/>
     <w:rsid w:val="003533db"/>
@@ -1026,8 +1148,8 @@
     <w:pPr/>
     <w:rPr/>
   </w:style>
-  <w:style w:type="paragraph" w:styleId="PreformattedText">
-    <w:name w:val="Preformatted Text"/>
+  <w:style w:type="paragraph" w:styleId="Style20">
+    <w:name w:val="Текст в заданном формате"/>
     <w:basedOn w:val="Normal"/>
     <w:qFormat/>
     <w:pPr>
@@ -1038,6 +1160,13 @@
       <w:sz w:val="20"/>
       <w:szCs w:val="20"/>
     </w:rPr>
+  </w:style>
+  <w:style w:type="paragraph" w:styleId="Style21">
+    <w:name w:val="Содержимое врезки"/>
+    <w:basedOn w:val="Normal"/>
+    <w:qFormat/>
+    <w:pPr/>
+    <w:rPr/>
   </w:style>
   <w:style w:type="numbering" w:styleId="NoList" w:default="1">
     <w:name w:val="No List"/>

</xml_diff>